<commit_message>
add result discussion on paper
</commit_message>
<xml_diff>
--- a/Thesis Book final.docx
+++ b/Thesis Book final.docx
@@ -1231,21 +1231,12 @@
         </w:rPr>
         <w:t xml:space="preserve"> </w:t>
       </w:r>
-      <w:proofErr w:type="gramStart"/>
-      <w:r>
-        <w:rPr>
-          <w:sz w:val="24"/>
-          <w:szCs w:val="24"/>
-        </w:rPr>
-        <w:t>The</w:t>
-      </w:r>
-      <w:proofErr w:type="gramEnd"/>
-      <w:r>
-        <w:rPr>
-          <w:sz w:val="24"/>
-          <w:szCs w:val="24"/>
-        </w:rPr>
-        <w:t xml:space="preserve"> analysis of results not only serves to validate the effectiveness of the proposed model but also provides valuable insights into the broader implications of trajectory forecasting in modern civilization. From enhancing road safety and traffic management to enabling seamless integration of autonomous vehicles into urban environments, the impact of accurate trajectory prediction extends far beyond individual vehicles, shaping the future of transportation and mobility.</w:t>
+      <w:r>
+        <w:rPr>
+          <w:sz w:val="24"/>
+          <w:szCs w:val="24"/>
+        </w:rPr>
+        <w:t>The analysis of results not only serves to validate the effectiveness of the proposed model but also provides valuable insights into the broader implications of trajectory forecasting in modern civilization. From enhancing road safety and traffic management to enabling seamless integration of autonomous vehicles into urban environments, the impact of accurate trajectory prediction extends far beyond individual vehicles, shaping the future of transportation and mobility.</w:t>
       </w:r>
     </w:p>
     <w:p>
@@ -10742,6 +10733,456 @@
           <w:szCs w:val="24"/>
         </w:rPr>
         <w:t>Overall, future research endeavors should aim to develop robust trajectory prediction models that are adaptable to diverse traffic conditions, effectively capture complex patterns, and overcome the limitations inherent in current methodologies. By addressing these challenges, advancements in trajectory prediction can contribute to safer and more efficient transportation systems.</w:t>
+      </w:r>
+    </w:p>
+    <w:p>
+      <w:pPr>
+        <w:pStyle w:val="myStyle"/>
+        <w:rPr>
+          <w:sz w:val="24"/>
+          <w:szCs w:val="24"/>
+        </w:rPr>
+      </w:pPr>
+    </w:p>
+    <w:p>
+      <w:pPr>
+        <w:pStyle w:val="myStyle"/>
+        <w:rPr>
+          <w:sz w:val="24"/>
+          <w:szCs w:val="24"/>
+        </w:rPr>
+      </w:pPr>
+    </w:p>
+    <w:p>
+      <w:pPr>
+        <w:pStyle w:val="myStyle"/>
+        <w:rPr>
+          <w:sz w:val="24"/>
+          <w:szCs w:val="24"/>
+        </w:rPr>
+      </w:pPr>
+      <w:r>
+        <w:rPr>
+          <w:sz w:val="24"/>
+          <w:szCs w:val="24"/>
+        </w:rPr>
+        <w:t>Why the result is better than others?</w:t>
+      </w:r>
+    </w:p>
+    <w:p>
+      <w:pPr>
+        <w:pStyle w:val="myStyle"/>
+        <w:rPr>
+          <w:sz w:val="24"/>
+          <w:szCs w:val="24"/>
+        </w:rPr>
+      </w:pPr>
+      <w:r>
+        <w:rPr>
+          <w:sz w:val="24"/>
+          <w:szCs w:val="24"/>
+        </w:rPr>
+        <w:t>In our model, we consider the dynamic behavior of the vehicle driver</w:t>
+      </w:r>
+      <w:r>
+        <w:rPr>
+          <w:sz w:val="24"/>
+          <w:szCs w:val="24"/>
+        </w:rPr>
+        <w:t xml:space="preserve">, </w:t>
+      </w:r>
+      <w:proofErr w:type="gramStart"/>
+      <w:r>
+        <w:rPr>
+          <w:sz w:val="24"/>
+          <w:szCs w:val="24"/>
+        </w:rPr>
+        <w:t>and also</w:t>
+      </w:r>
+      <w:proofErr w:type="gramEnd"/>
+      <w:r>
+        <w:rPr>
+          <w:sz w:val="24"/>
+          <w:szCs w:val="24"/>
+        </w:rPr>
+        <w:t xml:space="preserve"> consider the </w:t>
+      </w:r>
+      <w:r>
+        <w:rPr>
+          <w:sz w:val="24"/>
+          <w:szCs w:val="24"/>
+        </w:rPr>
+        <w:t xml:space="preserve">turning radius of a running vehicle. </w:t>
+      </w:r>
+      <w:r>
+        <w:rPr>
+          <w:rFonts w:ascii="NimbusRomNo9L-Regu" w:hAnsi="NimbusRomNo9L-Regu"/>
+          <w:color w:val="000000"/>
+          <w:sz w:val="20"/>
+          <w:szCs w:val="20"/>
+          <w:lang w:bidi="ar-SA"/>
+        </w:rPr>
+        <w:t>Our model is trained to learn weighted interactions in</w:t>
+      </w:r>
+      <w:r>
+        <w:rPr>
+          <w:rFonts w:ascii="NimbusRomNo9L-Regu" w:hAnsi="NimbusRomNo9L-Regu"/>
+          <w:color w:val="000000"/>
+          <w:sz w:val="20"/>
+          <w:szCs w:val="20"/>
+          <w:lang w:bidi="ar-SA"/>
+        </w:rPr>
+        <w:t xml:space="preserve"> </w:t>
+      </w:r>
+      <w:r>
+        <w:rPr>
+          <w:rFonts w:ascii="NimbusRomNo9L-Regu" w:hAnsi="NimbusRomNo9L-Regu"/>
+          <w:color w:val="000000"/>
+          <w:sz w:val="20"/>
+          <w:szCs w:val="20"/>
+          <w:lang w:bidi="ar-SA"/>
+        </w:rPr>
+        <w:t>both the horizon and neighborhood layers. Specifically, it</w:t>
+      </w:r>
+      <w:r>
+        <w:rPr>
+          <w:rFonts w:ascii="NimbusRomNo9L-Regu" w:hAnsi="NimbusRomNo9L-Regu"/>
+          <w:color w:val="000000"/>
+          <w:sz w:val="20"/>
+          <w:szCs w:val="20"/>
+          <w:lang w:bidi="ar-SA"/>
+        </w:rPr>
+        <w:t xml:space="preserve"> </w:t>
+      </w:r>
+      <w:r>
+        <w:rPr>
+          <w:rFonts w:ascii="NimbusRomNo9L-Regu" w:hAnsi="NimbusRomNo9L-Regu"/>
+          <w:color w:val="000000"/>
+          <w:sz w:val="20"/>
+          <w:szCs w:val="20"/>
+          <w:lang w:bidi="ar-SA"/>
+        </w:rPr>
+        <w:t xml:space="preserve">learns to assign appropriate weights to various pairwise interactions based on the shape, dynamic </w:t>
+      </w:r>
+      <w:proofErr w:type="gramStart"/>
+      <w:r>
+        <w:rPr>
+          <w:rFonts w:ascii="NimbusRomNo9L-Regu" w:hAnsi="NimbusRomNo9L-Regu"/>
+          <w:color w:val="000000"/>
+          <w:sz w:val="20"/>
+          <w:szCs w:val="20"/>
+          <w:lang w:bidi="ar-SA"/>
+        </w:rPr>
+        <w:t>constraints</w:t>
+      </w:r>
+      <w:proofErr w:type="gramEnd"/>
+      <w:r>
+        <w:rPr>
+          <w:rFonts w:ascii="NimbusRomNo9L-Regu" w:hAnsi="NimbusRomNo9L-Regu"/>
+          <w:color w:val="000000"/>
+          <w:sz w:val="20"/>
+          <w:szCs w:val="20"/>
+          <w:lang w:bidi="ar-SA"/>
+        </w:rPr>
+        <w:t xml:space="preserve"> and behaviors of the involved agents</w:t>
+      </w:r>
+      <w:r>
+        <w:rPr>
+          <w:rFonts w:ascii="NimbusRomNo9L-Regu" w:hAnsi="NimbusRomNo9L-Regu"/>
+          <w:color w:val="000000"/>
+          <w:sz w:val="20"/>
+          <w:szCs w:val="20"/>
+          <w:lang w:bidi="ar-SA"/>
+        </w:rPr>
+        <w:t>.</w:t>
+      </w:r>
+      <w:r>
+        <w:rPr>
+          <w:rFonts w:ascii="NimbusRomNo9L-Regu" w:hAnsi="NimbusRomNo9L-Regu"/>
+          <w:color w:val="000000"/>
+          <w:sz w:val="20"/>
+          <w:szCs w:val="20"/>
+          <w:lang w:bidi="ar-SA"/>
+        </w:rPr>
+        <w:t xml:space="preserve"> Here we use GRU-CNN based hybrid network for two </w:t>
+      </w:r>
+      <w:proofErr w:type="gramStart"/>
+      <w:r>
+        <w:rPr>
+          <w:rFonts w:ascii="NimbusRomNo9L-Regu" w:hAnsi="NimbusRomNo9L-Regu"/>
+          <w:color w:val="000000"/>
+          <w:sz w:val="20"/>
+          <w:szCs w:val="20"/>
+          <w:lang w:bidi="ar-SA"/>
+        </w:rPr>
+        <w:t>kind</w:t>
+      </w:r>
+      <w:proofErr w:type="gramEnd"/>
+      <w:r>
+        <w:rPr>
+          <w:rFonts w:ascii="NimbusRomNo9L-Regu" w:hAnsi="NimbusRomNo9L-Regu"/>
+          <w:color w:val="000000"/>
+          <w:sz w:val="20"/>
+          <w:szCs w:val="20"/>
+          <w:lang w:bidi="ar-SA"/>
+        </w:rPr>
+        <w:t xml:space="preserve"> of weighted </w:t>
+      </w:r>
+      <w:proofErr w:type="spellStart"/>
+      <w:r>
+        <w:rPr>
+          <w:rFonts w:ascii="NimbusRomNo9L-Regu" w:hAnsi="NimbusRomNo9L-Regu"/>
+          <w:color w:val="000000"/>
+          <w:sz w:val="20"/>
+          <w:szCs w:val="20"/>
+          <w:lang w:bidi="ar-SA"/>
+        </w:rPr>
+        <w:t>intraction</w:t>
+      </w:r>
+      <w:proofErr w:type="spellEnd"/>
+      <w:r>
+        <w:rPr>
+          <w:rFonts w:ascii="NimbusRomNo9L-Regu" w:hAnsi="NimbusRomNo9L-Regu"/>
+          <w:color w:val="000000"/>
+          <w:sz w:val="20"/>
+          <w:szCs w:val="20"/>
+          <w:lang w:bidi="ar-SA"/>
+        </w:rPr>
+        <w:t xml:space="preserve">. GRU model is less prone to </w:t>
+      </w:r>
+      <w:proofErr w:type="gramStart"/>
+      <w:r>
+        <w:rPr>
+          <w:rFonts w:ascii="NimbusRomNo9L-Regu" w:hAnsi="NimbusRomNo9L-Regu"/>
+          <w:color w:val="000000"/>
+          <w:sz w:val="20"/>
+          <w:szCs w:val="20"/>
+          <w:lang w:bidi="ar-SA"/>
+        </w:rPr>
+        <w:t>overfit</w:t>
+      </w:r>
+      <w:proofErr w:type="gramEnd"/>
+      <w:r>
+        <w:rPr>
+          <w:rFonts w:ascii="NimbusRomNo9L-Regu" w:hAnsi="NimbusRomNo9L-Regu"/>
+          <w:color w:val="000000"/>
+          <w:sz w:val="20"/>
+          <w:szCs w:val="20"/>
+          <w:lang w:bidi="ar-SA"/>
+        </w:rPr>
+        <w:t xml:space="preserve"> and it has give batter result in shorter sequence and less complex temporal data. </w:t>
+      </w:r>
+      <w:r>
+        <w:rPr>
+          <w:rFonts w:ascii="NimbusRomNo9L-Regu" w:hAnsi="NimbusRomNo9L-Regu"/>
+          <w:color w:val="000000"/>
+          <w:sz w:val="20"/>
+          <w:szCs w:val="20"/>
+          <w:lang w:bidi="ar-SA"/>
+        </w:rPr>
+        <w:t>S-LSTM and S-GAN</w:t>
+      </w:r>
+      <w:r>
+        <w:rPr>
+          <w:rFonts w:ascii="NimbusRomNo9L-Regu" w:hAnsi="NimbusRomNo9L-Regu"/>
+          <w:color w:val="000000"/>
+          <w:sz w:val="20"/>
+          <w:szCs w:val="20"/>
+          <w:lang w:bidi="ar-SA"/>
+        </w:rPr>
+        <w:t xml:space="preserve"> </w:t>
+      </w:r>
+      <w:r>
+        <w:rPr>
+          <w:rFonts w:ascii="NimbusRomNo9L-Regu" w:hAnsi="NimbusRomNo9L-Regu"/>
+          <w:color w:val="000000"/>
+          <w:sz w:val="20"/>
+          <w:szCs w:val="20"/>
+          <w:lang w:bidi="ar-SA"/>
+        </w:rPr>
+        <w:t xml:space="preserve">were designed to predict trajectories in </w:t>
+      </w:r>
+      <w:proofErr w:type="gramStart"/>
+      <w:r>
+        <w:rPr>
+          <w:rFonts w:ascii="NimbusRomNo9L-Regu" w:hAnsi="NimbusRomNo9L-Regu"/>
+          <w:color w:val="000000"/>
+          <w:sz w:val="20"/>
+          <w:szCs w:val="20"/>
+          <w:lang w:bidi="ar-SA"/>
+        </w:rPr>
+        <w:t>top</w:t>
+      </w:r>
+      <w:r>
+        <w:rPr>
+          <w:rFonts w:ascii="NimbusRomNo9L-Regu" w:hAnsi="NimbusRomNo9L-Regu"/>
+          <w:color w:val="000000"/>
+          <w:sz w:val="20"/>
+          <w:szCs w:val="20"/>
+          <w:lang w:bidi="ar-SA"/>
+        </w:rPr>
+        <w:t xml:space="preserve"> </w:t>
+      </w:r>
+      <w:r>
+        <w:rPr>
+          <w:rFonts w:ascii="NimbusRomNo9L-Regu" w:hAnsi="NimbusRomNo9L-Regu"/>
+          <w:color w:val="000000"/>
+          <w:sz w:val="20"/>
+          <w:szCs w:val="20"/>
+          <w:lang w:bidi="ar-SA"/>
+        </w:rPr>
+        <w:t>down</w:t>
+      </w:r>
+      <w:proofErr w:type="gramEnd"/>
+      <w:r>
+        <w:rPr>
+          <w:rFonts w:ascii="NimbusRomNo9L-Regu" w:hAnsi="NimbusRomNo9L-Regu"/>
+          <w:color w:val="000000"/>
+          <w:sz w:val="20"/>
+          <w:szCs w:val="20"/>
+          <w:lang w:bidi="ar-SA"/>
+        </w:rPr>
+        <w:t xml:space="preserve"> </w:t>
+      </w:r>
+      <w:proofErr w:type="gramStart"/>
+      <w:r>
+        <w:rPr>
+          <w:rFonts w:ascii="NimbusRomNo9L-Regu" w:hAnsi="NimbusRomNo9L-Regu"/>
+          <w:color w:val="000000"/>
+          <w:sz w:val="20"/>
+          <w:szCs w:val="20"/>
+          <w:lang w:bidi="ar-SA"/>
+        </w:rPr>
+        <w:t>crowd</w:t>
+      </w:r>
+      <w:proofErr w:type="gramEnd"/>
+      <w:r>
+        <w:rPr>
+          <w:rFonts w:ascii="NimbusRomNo9L-Regu" w:hAnsi="NimbusRomNo9L-Regu"/>
+          <w:color w:val="000000"/>
+          <w:sz w:val="20"/>
+          <w:szCs w:val="20"/>
+          <w:lang w:bidi="ar-SA"/>
+        </w:rPr>
+        <w:t xml:space="preserve">. </w:t>
+      </w:r>
+      <w:r>
+        <w:rPr>
+          <w:rFonts w:ascii="NimbusRomNo9L-Regu" w:hAnsi="NimbusRomNo9L-Regu"/>
+          <w:color w:val="000000"/>
+          <w:sz w:val="20"/>
+          <w:szCs w:val="20"/>
+          <w:lang w:bidi="ar-SA"/>
+        </w:rPr>
+        <w:t>CS-LSTM uses lane information in its model and</w:t>
+      </w:r>
+      <w:r>
+        <w:rPr>
+          <w:rFonts w:ascii="NimbusRomNo9L-Regu" w:hAnsi="NimbusRomNo9L-Regu"/>
+          <w:color w:val="000000"/>
+          <w:sz w:val="20"/>
+          <w:szCs w:val="20"/>
+          <w:lang w:bidi="ar-SA"/>
+        </w:rPr>
+        <w:t xml:space="preserve"> </w:t>
+      </w:r>
+      <w:proofErr w:type="gramStart"/>
+      <w:r>
+        <w:rPr>
+          <w:rFonts w:ascii="NimbusRomNo9L-Regu" w:hAnsi="NimbusRomNo9L-Regu"/>
+          <w:color w:val="000000"/>
+          <w:sz w:val="20"/>
+          <w:szCs w:val="20"/>
+          <w:lang w:bidi="ar-SA"/>
+        </w:rPr>
+        <w:t>weight</w:t>
+      </w:r>
+      <w:proofErr w:type="gramEnd"/>
+      <w:r>
+        <w:rPr>
+          <w:rFonts w:ascii="NimbusRomNo9L-Regu" w:hAnsi="NimbusRomNo9L-Regu"/>
+          <w:color w:val="000000"/>
+          <w:sz w:val="20"/>
+          <w:szCs w:val="20"/>
+          <w:lang w:bidi="ar-SA"/>
+        </w:rPr>
+        <w:t xml:space="preserve"> all agent interactions equally</w:t>
+      </w:r>
+      <w:r>
+        <w:rPr>
+          <w:rFonts w:ascii="NimbusRomNo9L-Regu" w:hAnsi="NimbusRomNo9L-Regu"/>
+          <w:color w:val="000000"/>
+          <w:sz w:val="20"/>
+          <w:szCs w:val="20"/>
+          <w:lang w:bidi="ar-SA"/>
+        </w:rPr>
+        <w:t xml:space="preserve">. In </w:t>
+      </w:r>
+      <w:proofErr w:type="spellStart"/>
+      <w:r>
+        <w:rPr>
+          <w:rFonts w:ascii="NimbusRomNo9L-Regu" w:hAnsi="NimbusRomNo9L-Regu"/>
+          <w:color w:val="000000"/>
+          <w:sz w:val="20"/>
+          <w:szCs w:val="20"/>
+          <w:lang w:bidi="ar-SA"/>
+        </w:rPr>
+        <w:t>TraPHic</w:t>
+      </w:r>
+      <w:proofErr w:type="spellEnd"/>
+      <w:r>
+        <w:rPr>
+          <w:rFonts w:ascii="NimbusRomNo9L-Regu" w:hAnsi="NimbusRomNo9L-Regu"/>
+          <w:color w:val="000000"/>
+          <w:sz w:val="20"/>
+          <w:szCs w:val="20"/>
+          <w:lang w:bidi="ar-SA"/>
+        </w:rPr>
+        <w:t xml:space="preserve"> model, do not use batch normalization and dropout. But here we use 1D and 2D batch normalization </w:t>
+      </w:r>
+      <w:proofErr w:type="gramStart"/>
+      <w:r>
+        <w:rPr>
+          <w:rFonts w:ascii="NimbusRomNo9L-Regu" w:hAnsi="NimbusRomNo9L-Regu"/>
+          <w:color w:val="000000"/>
+          <w:sz w:val="20"/>
+          <w:szCs w:val="20"/>
+          <w:lang w:bidi="ar-SA"/>
+        </w:rPr>
+        <w:t>and also</w:t>
+      </w:r>
+      <w:proofErr w:type="gramEnd"/>
+      <w:r>
+        <w:rPr>
+          <w:rFonts w:ascii="NimbusRomNo9L-Regu" w:hAnsi="NimbusRomNo9L-Regu"/>
+          <w:color w:val="000000"/>
+          <w:sz w:val="20"/>
+          <w:szCs w:val="20"/>
+          <w:lang w:bidi="ar-SA"/>
+        </w:rPr>
+        <w:t xml:space="preserve"> use </w:t>
+      </w:r>
+      <w:proofErr w:type="gramStart"/>
+      <w:r>
+        <w:rPr>
+          <w:rFonts w:ascii="NimbusRomNo9L-Regu" w:hAnsi="NimbusRomNo9L-Regu"/>
+          <w:color w:val="000000"/>
+          <w:sz w:val="20"/>
+          <w:szCs w:val="20"/>
+          <w:lang w:bidi="ar-SA"/>
+        </w:rPr>
+        <w:t>the dropout</w:t>
+      </w:r>
+      <w:proofErr w:type="gramEnd"/>
+      <w:r>
+        <w:rPr>
+          <w:rFonts w:ascii="NimbusRomNo9L-Regu" w:hAnsi="NimbusRomNo9L-Regu"/>
+          <w:color w:val="000000"/>
+          <w:sz w:val="20"/>
+          <w:szCs w:val="20"/>
+          <w:lang w:bidi="ar-SA"/>
+        </w:rPr>
+        <w:t>. That’s why our model gets better performance than prior methods.</w:t>
       </w:r>
     </w:p>
     <w:sectPr>

</xml_diff>